<commit_message>
MINOR WORD CHANGE IN TEACHER INSTRUCTIONS
</commit_message>
<xml_diff>
--- a/Sample_Usage_Scripts/Blackbaud SIS Teacher Schedules to Google Calendar CSVs/Import Teacher Schedule into Google Calendar - Teacher Instructions.docx
+++ b/Sample_Usage_Scripts/Blackbaud SIS Teacher Schedules to Google Calendar CSVs/Import Teacher Schedule into Google Calendar - Teacher Instructions.docx
@@ -31,7 +31,10 @@
     </w:p>
     <w:p>
       <w:r>
-        <w:t>School faculty should have their academic and advisory schedule imported into their primary Google calendar. This facilitates intraschool scheduling by correctly displaying faculty free/busy times for other parties to consider when creating a meeting invitation.</w:t>
+        <w:t xml:space="preserve">School faculty should have their academic and advisory schedule imported into their primary Google calendar. This facilitates intraschool scheduling by correctly displaying faculty </w:t>
+      </w:r>
+      <w:r>
+        <w:t>free/busy times for other parties to consider when creating a meeting invitation.</w:t>
       </w:r>
     </w:p>
     <w:p>
@@ -76,7 +79,10 @@
         <w:t xml:space="preserve"> [update link!]</w:t>
       </w:r>
       <w:r>
-        <w:t xml:space="preserve"> to open in a new tab a Google Drive folder containing your import file.</w:t>
+        <w:t xml:space="preserve"> to op</w:t>
+      </w:r>
+      <w:r>
+        <w:t>en in a new tab a Google Drive folder containing your import file.</w:t>
       </w:r>
     </w:p>
     <w:p>
@@ -118,7 +124,10 @@
         </w:numPr>
       </w:pPr>
       <w:r>
-        <w:t>If there is an issue, do not go further and contact the IT helpdesk.</w:t>
+        <w:t>If the</w:t>
+      </w:r>
+      <w:r>
+        <w:t>re is an issue, do not go further and contact the IT helpdesk.</w:t>
       </w:r>
     </w:p>
     <w:p>
@@ -220,7 +229,10 @@
         </w:numPr>
       </w:pPr>
       <w:r>
-        <w:t xml:space="preserve">Navigate to the </w:t>
+        <w:t>Navigate to the</w:t>
+      </w:r>
+      <w:r>
+        <w:t xml:space="preserve"> </w:t>
       </w:r>
       <w:r>
         <w:rPr>
@@ -276,7 +288,13 @@
         <w:rPr>
           <w:b/>
         </w:rPr>
-        <w:t>“Select file from your computer”</w:t>
+        <w:t>“Se</w:t>
+      </w:r>
+      <w:r>
+        <w:rPr>
+          <w:b/>
+        </w:rPr>
+        <w:t>lect file from your computer”</w:t>
       </w:r>
       <w:r>
         <w:t>.</w:t>
@@ -341,20 +359,55 @@
         <w:rPr>
           <w:b/>
         </w:rPr>
-        <w:t>“FirstName LastName”</w:t>
-      </w:r>
-      <w:r>
-        <w:t xml:space="preserve"> format. You do not want to accidentally import </w:t>
+        <w:t xml:space="preserve">“FirstName </w:t>
+      </w:r>
+      <w:proofErr w:type="spellStart"/>
+      <w:r>
+        <w:rPr>
+          <w:b/>
+        </w:rPr>
+        <w:t>LastName</w:t>
+      </w:r>
+      <w:proofErr w:type="spellEnd"/>
+      <w:r>
+        <w:rPr>
+          <w:b/>
+        </w:rPr>
+        <w:t>”</w:t>
+      </w:r>
+      <w:r>
+        <w:t xml:space="preserve"> format.</w:t>
+      </w:r>
+      <w:r>
+        <w:t xml:space="preserve"> You do not want to accidentally import </w:t>
       </w:r>
       <w:r>
         <w:rPr>
           <w:i/>
           <w:u w:val="single"/>
         </w:rPr>
-        <w:t>all your classes for the entire semester</w:t>
-      </w:r>
-      <w:r>
-        <w:t xml:space="preserve"> into another calendar. Additionally, in order for others to see your availability, your class schedule must be in your primary (“FirstName LastName”) calendar.</w:t>
+        <w:t xml:space="preserve">all your classes for the entire </w:t>
+      </w:r>
+      <w:r>
+        <w:rPr>
+          <w:i/>
+          <w:u w:val="single"/>
+        </w:rPr>
+        <w:t>term</w:t>
+      </w:r>
+      <w:r>
+        <w:t xml:space="preserve"> into another calendar. Additionally, for</w:t>
+      </w:r>
+      <w:r>
+        <w:t xml:space="preserve"> others to see your availability, your class schedule must be in your primary (“FirstName </w:t>
+      </w:r>
+      <w:proofErr w:type="spellStart"/>
+      <w:r>
+        <w:t>LastName</w:t>
+      </w:r>
+      <w:proofErr w:type="spellEnd"/>
+      <w:r>
+        <w:t>”) calendar.</w:t>
       </w:r>
     </w:p>
     <w:p>
@@ -554,7 +607,10 @@
         </w:drawing>
       </w:r>
       <w:r>
-        <w:t xml:space="preserve"> ) to view your calendar.</w:t>
+        <w:t xml:space="preserve"> ) to view you</w:t>
+      </w:r>
+      <w:r>
+        <w:t>r calendar.</w:t>
       </w:r>
     </w:p>
     <w:p>

</xml_diff>